<commit_message>
Epic 3 - Alina Khodatska
</commit_message>
<xml_diff>
--- a/ai_13/alina_khodatska/epic_3/report/epic_3_practice_and_labs_report_alina_khodatska.docx
+++ b/ai_13/alina_khodatska/epic_3/report/epic_3_practice_and_labs_report_alina_khodatska.docx
@@ -72,7 +72,7 @@
           <w:szCs w:val="28"/>
         </w:rPr>
         <w:drawing>
-          <wp:inline distT="0" distB="0" distL="0" distR="0" wp14:anchorId="1ADDD573" wp14:editId="440BBFE2">
+          <wp:inline distT="0" distB="0" distL="0" distR="0" wp14:anchorId="1ADDD573" wp14:editId="28ACE795">
             <wp:extent cx="3581400" cy="3398241"/>
             <wp:effectExtent l="0" t="0" r="0" b="0"/>
             <wp:docPr id="2" name="Рисунок 2"/>
@@ -385,13 +385,23 @@
           <w:szCs w:val="28"/>
         </w:rPr>
       </w:pPr>
-      <w:r>
-        <w:rPr>
-          <w:rFonts w:ascii="Times New Roman" w:hAnsi="Times New Roman" w:cs="Times New Roman"/>
-          <w:sz w:val="28"/>
-          <w:szCs w:val="28"/>
-        </w:rPr>
-        <w:t>Ходацька Аліна Віталіївна</w:t>
+      <w:proofErr w:type="spellStart"/>
+      <w:r>
+        <w:rPr>
+          <w:rFonts w:ascii="Times New Roman" w:hAnsi="Times New Roman" w:cs="Times New Roman"/>
+          <w:sz w:val="28"/>
+          <w:szCs w:val="28"/>
+        </w:rPr>
+        <w:t>Ходацька</w:t>
+      </w:r>
+      <w:proofErr w:type="spellEnd"/>
+      <w:r>
+        <w:rPr>
+          <w:rFonts w:ascii="Times New Roman" w:hAnsi="Times New Roman" w:cs="Times New Roman"/>
+          <w:sz w:val="28"/>
+          <w:szCs w:val="28"/>
+        </w:rPr>
+        <w:t xml:space="preserve"> Аліна Віталіївна</w:t>
       </w:r>
     </w:p>
     <w:p>
@@ -506,6 +516,7 @@
     </w:p>
     <w:p>
       <w:pPr>
+        <w:pStyle w:val="a9"/>
         <w:numPr>
           <w:ilvl w:val="0"/>
           <w:numId w:val="1"/>
@@ -522,25 +533,31 @@
           <w:sz w:val="28"/>
           <w:szCs w:val="28"/>
         </w:rPr>
-        <w:t>Введення в Цикли та їх Види в С++:</w:t>
-      </w:r>
-    </w:p>
-    <w:p>
-      <w:pPr>
-        <w:ind w:firstLine="708"/>
-        <w:rPr>
-          <w:rFonts w:ascii="Times New Roman" w:hAnsi="Times New Roman" w:cs="Times New Roman"/>
-          <w:sz w:val="28"/>
-          <w:szCs w:val="28"/>
-        </w:rPr>
-      </w:pPr>
-      <w:r>
-        <w:rPr>
-          <w:rFonts w:ascii="Times New Roman" w:hAnsi="Times New Roman" w:cs="Times New Roman"/>
-          <w:sz w:val="28"/>
-          <w:szCs w:val="28"/>
-        </w:rPr>
-        <w:t xml:space="preserve">Огляд видів циклів: </w:t>
+        <w:t>Ц</w:t>
+      </w:r>
+      <w:r>
+        <w:rPr>
+          <w:rFonts w:ascii="Times New Roman" w:hAnsi="Times New Roman" w:cs="Times New Roman"/>
+          <w:sz w:val="28"/>
+          <w:szCs w:val="28"/>
+        </w:rPr>
+        <w:t>икл</w:t>
+      </w:r>
+      <w:r>
+        <w:rPr>
+          <w:rFonts w:ascii="Times New Roman" w:hAnsi="Times New Roman" w:cs="Times New Roman"/>
+          <w:sz w:val="28"/>
+          <w:szCs w:val="28"/>
+        </w:rPr>
+        <w:t>и</w:t>
+      </w:r>
+      <w:r>
+        <w:rPr>
+          <w:rFonts w:ascii="Times New Roman" w:hAnsi="Times New Roman" w:cs="Times New Roman"/>
+          <w:sz w:val="28"/>
+          <w:szCs w:val="28"/>
+        </w:rPr>
+        <w:t xml:space="preserve">: </w:t>
       </w:r>
       <w:proofErr w:type="spellStart"/>
       <w:r>
@@ -594,11 +611,28 @@
           <w:sz w:val="28"/>
           <w:szCs w:val="28"/>
         </w:rPr>
-        <w:t>.</w:t>
-      </w:r>
-    </w:p>
-    <w:p>
-      <w:pPr>
+        <w:t xml:space="preserve">   </w:t>
+      </w:r>
+      <w:r>
+        <w:rPr>
+          <w:rFonts w:ascii="Times New Roman" w:hAnsi="Times New Roman" w:cs="Times New Roman"/>
+          <w:sz w:val="28"/>
+          <w:szCs w:val="28"/>
+        </w:rPr>
+        <w:t xml:space="preserve">       </w:t>
+      </w:r>
+      <w:r>
+        <w:rPr>
+          <w:rFonts w:ascii="Times New Roman" w:hAnsi="Times New Roman" w:cs="Times New Roman"/>
+          <w:sz w:val="28"/>
+          <w:szCs w:val="28"/>
+        </w:rPr>
+        <w:t xml:space="preserve">                                   </w:t>
+      </w:r>
+    </w:p>
+    <w:p>
+      <w:pPr>
+        <w:pStyle w:val="a9"/>
         <w:numPr>
           <w:ilvl w:val="0"/>
           <w:numId w:val="1"/>
@@ -615,32 +649,7 @@
           <w:sz w:val="28"/>
           <w:szCs w:val="28"/>
         </w:rPr>
-        <w:t>Управління Виконанням Циклів:</w:t>
-      </w:r>
-    </w:p>
-    <w:p>
-      <w:pPr>
-        <w:rPr>
-          <w:rFonts w:ascii="Times New Roman" w:hAnsi="Times New Roman" w:cs="Times New Roman"/>
-          <w:sz w:val="28"/>
-          <w:szCs w:val="28"/>
-        </w:rPr>
-      </w:pPr>
-      <w:r>
-        <w:rPr>
-          <w:rFonts w:ascii="Times New Roman" w:hAnsi="Times New Roman" w:cs="Times New Roman"/>
-          <w:sz w:val="28"/>
-          <w:szCs w:val="28"/>
-        </w:rPr>
-        <w:t xml:space="preserve">    </w:t>
-      </w:r>
-      <w:r>
-        <w:rPr>
-          <w:rFonts w:ascii="Times New Roman" w:hAnsi="Times New Roman" w:cs="Times New Roman"/>
-          <w:sz w:val="28"/>
-          <w:szCs w:val="28"/>
-        </w:rPr>
-        <w:t xml:space="preserve">      Застосування операторів </w:t>
+        <w:t xml:space="preserve">Застосування операторів </w:t>
       </w:r>
       <w:proofErr w:type="spellStart"/>
       <w:r>
@@ -676,32 +685,7 @@
           <w:sz w:val="28"/>
           <w:szCs w:val="28"/>
         </w:rPr>
-        <w:t>.</w:t>
-      </w:r>
-    </w:p>
-    <w:p>
-      <w:pPr>
-        <w:rPr>
-          <w:rFonts w:ascii="Times New Roman" w:hAnsi="Times New Roman" w:cs="Times New Roman"/>
-          <w:sz w:val="28"/>
-          <w:szCs w:val="28"/>
-        </w:rPr>
-      </w:pPr>
-      <w:r>
-        <w:rPr>
-          <w:rFonts w:ascii="Times New Roman" w:hAnsi="Times New Roman" w:cs="Times New Roman"/>
-          <w:sz w:val="28"/>
-          <w:szCs w:val="28"/>
-        </w:rPr>
-        <w:t xml:space="preserve">    </w:t>
-      </w:r>
-      <w:r>
-        <w:rPr>
-          <w:rFonts w:ascii="Times New Roman" w:hAnsi="Times New Roman" w:cs="Times New Roman"/>
-          <w:sz w:val="28"/>
-          <w:szCs w:val="28"/>
-        </w:rPr>
-        <w:t>      Умови завершення циклів.</w:t>
+        <w:t xml:space="preserve">                  </w:t>
       </w:r>
     </w:p>
     <w:p>
@@ -722,7 +706,32 @@
           <w:sz w:val="28"/>
           <w:szCs w:val="28"/>
         </w:rPr>
-        <w:t>Вкладені Цикли</w:t>
+        <w:t xml:space="preserve">Вкладені </w:t>
+      </w:r>
+      <w:r>
+        <w:rPr>
+          <w:rFonts w:ascii="Times New Roman" w:hAnsi="Times New Roman" w:cs="Times New Roman"/>
+          <w:sz w:val="28"/>
+          <w:szCs w:val="28"/>
+        </w:rPr>
+        <w:t>ц</w:t>
+      </w:r>
+      <w:r>
+        <w:rPr>
+          <w:rFonts w:ascii="Times New Roman" w:hAnsi="Times New Roman" w:cs="Times New Roman"/>
+          <w:sz w:val="28"/>
+          <w:szCs w:val="28"/>
+        </w:rPr>
+        <w:t>икли</w:t>
+      </w:r>
+      <w:r>
+        <w:rPr>
+          <w:rFonts w:ascii="Times New Roman" w:hAnsi="Times New Roman" w:cs="Times New Roman"/>
+          <w:sz w:val="28"/>
+          <w:szCs w:val="28"/>
+          <w:lang w:val="en-US"/>
+        </w:rPr>
+        <w:t xml:space="preserve">                                                               </w:t>
       </w:r>
     </w:p>
     <w:p>
@@ -743,7 +752,47 @@
           <w:sz w:val="28"/>
           <w:szCs w:val="28"/>
         </w:rPr>
-        <w:t>Основи Функцій у С++</w:t>
+        <w:t>О</w:t>
+      </w:r>
+      <w:r>
+        <w:rPr>
+          <w:rFonts w:ascii="Times New Roman" w:hAnsi="Times New Roman" w:cs="Times New Roman"/>
+          <w:sz w:val="28"/>
+          <w:szCs w:val="28"/>
+        </w:rPr>
+        <w:t>голошення та виклик</w:t>
+      </w:r>
+      <w:r>
+        <w:rPr>
+          <w:rFonts w:ascii="Times New Roman" w:hAnsi="Times New Roman" w:cs="Times New Roman"/>
+          <w:sz w:val="28"/>
+          <w:szCs w:val="28"/>
+        </w:rPr>
+        <w:t xml:space="preserve"> </w:t>
+      </w:r>
+      <w:r>
+        <w:rPr>
+          <w:rFonts w:ascii="Times New Roman" w:hAnsi="Times New Roman" w:cs="Times New Roman"/>
+          <w:sz w:val="28"/>
+          <w:szCs w:val="28"/>
+        </w:rPr>
+        <w:t>ф</w:t>
+      </w:r>
+      <w:r>
+        <w:rPr>
+          <w:rFonts w:ascii="Times New Roman" w:hAnsi="Times New Roman" w:cs="Times New Roman"/>
+          <w:sz w:val="28"/>
+          <w:szCs w:val="28"/>
+        </w:rPr>
+        <w:t xml:space="preserve">ункцій </w:t>
+      </w:r>
+      <w:r>
+        <w:rPr>
+          <w:rFonts w:ascii="Times New Roman" w:hAnsi="Times New Roman" w:cs="Times New Roman"/>
+          <w:sz w:val="28"/>
+          <w:szCs w:val="28"/>
+        </w:rPr>
+        <w:t xml:space="preserve">                                   </w:t>
       </w:r>
     </w:p>
     <w:p>
@@ -764,7 +813,24 @@
           <w:sz w:val="28"/>
           <w:szCs w:val="28"/>
         </w:rPr>
-        <w:t>Перевантаження Функцій та Простір Імен</w:t>
+        <w:t>Передача параметрів</w:t>
+      </w:r>
+      <w:r>
+        <w:rPr>
+          <w:rFonts w:ascii="Times New Roman" w:hAnsi="Times New Roman" w:cs="Times New Roman"/>
+          <w:sz w:val="28"/>
+          <w:szCs w:val="28"/>
+          <w:lang w:val="en-US"/>
+        </w:rPr>
+        <w:t xml:space="preserve"> </w:t>
+      </w:r>
+      <w:r>
+        <w:rPr>
+          <w:rFonts w:ascii="Times New Roman" w:hAnsi="Times New Roman" w:cs="Times New Roman"/>
+          <w:sz w:val="28"/>
+          <w:szCs w:val="28"/>
+        </w:rPr>
+        <w:t xml:space="preserve">                                                     </w:t>
       </w:r>
     </w:p>
     <w:p>
@@ -785,194 +851,23 @@
           <w:sz w:val="28"/>
           <w:szCs w:val="28"/>
         </w:rPr>
-        <w:t>Розширені Можливості Функцій:</w:t>
-      </w:r>
-    </w:p>
-    <w:p>
-      <w:pPr>
-        <w:ind w:left="720"/>
-        <w:rPr>
-          <w:rFonts w:ascii="Times New Roman" w:hAnsi="Times New Roman" w:cs="Times New Roman"/>
-          <w:sz w:val="28"/>
-          <w:szCs w:val="28"/>
-        </w:rPr>
-      </w:pPr>
-      <w:r>
-        <w:rPr>
-          <w:rFonts w:ascii="Times New Roman" w:hAnsi="Times New Roman" w:cs="Times New Roman"/>
-          <w:sz w:val="28"/>
-          <w:szCs w:val="28"/>
-        </w:rPr>
-        <w:t>Функції зі змінною кількістю параметрів (еліпсис)</w:t>
-      </w:r>
-      <w:r>
-        <w:rPr>
-          <w:rFonts w:ascii="Times New Roman" w:hAnsi="Times New Roman" w:cs="Times New Roman"/>
-          <w:sz w:val="28"/>
-          <w:szCs w:val="28"/>
-        </w:rPr>
-        <w:t>.</w:t>
-      </w:r>
-    </w:p>
-    <w:p>
-      <w:pPr>
-        <w:rPr>
-          <w:rFonts w:ascii="Times New Roman" w:hAnsi="Times New Roman" w:cs="Times New Roman"/>
-          <w:sz w:val="28"/>
-          <w:szCs w:val="28"/>
-        </w:rPr>
-      </w:pPr>
-      <w:r>
-        <w:rPr>
-          <w:rFonts w:ascii="Times New Roman" w:hAnsi="Times New Roman" w:cs="Times New Roman"/>
-          <w:sz w:val="28"/>
-          <w:szCs w:val="28"/>
-        </w:rPr>
-        <w:t xml:space="preserve">  </w:t>
-      </w:r>
-      <w:r>
-        <w:rPr>
-          <w:rFonts w:ascii="Times New Roman" w:hAnsi="Times New Roman" w:cs="Times New Roman"/>
-          <w:sz w:val="28"/>
-          <w:szCs w:val="28"/>
-        </w:rPr>
-        <w:tab/>
-        <w:t xml:space="preserve">Область видимості функції – </w:t>
-      </w:r>
-      <w:proofErr w:type="spellStart"/>
-      <w:r>
-        <w:rPr>
-          <w:rFonts w:ascii="Times New Roman" w:hAnsi="Times New Roman" w:cs="Times New Roman"/>
-          <w:sz w:val="28"/>
-          <w:szCs w:val="28"/>
-        </w:rPr>
-        <w:t>static</w:t>
-      </w:r>
-      <w:proofErr w:type="spellEnd"/>
-      <w:r>
-        <w:rPr>
-          <w:rFonts w:ascii="Times New Roman" w:hAnsi="Times New Roman" w:cs="Times New Roman"/>
-          <w:sz w:val="28"/>
-          <w:szCs w:val="28"/>
-        </w:rPr>
-        <w:t xml:space="preserve">, </w:t>
-      </w:r>
-      <w:proofErr w:type="spellStart"/>
-      <w:r>
-        <w:rPr>
-          <w:rFonts w:ascii="Times New Roman" w:hAnsi="Times New Roman" w:cs="Times New Roman"/>
-          <w:sz w:val="28"/>
-          <w:szCs w:val="28"/>
-        </w:rPr>
-        <w:t>extern</w:t>
-      </w:r>
-      <w:proofErr w:type="spellEnd"/>
-      <w:r>
-        <w:rPr>
-          <w:rFonts w:ascii="Times New Roman" w:hAnsi="Times New Roman" w:cs="Times New Roman"/>
-          <w:sz w:val="28"/>
-          <w:szCs w:val="28"/>
-        </w:rPr>
-        <w:t>.</w:t>
-      </w:r>
-    </w:p>
-    <w:p>
-      <w:pPr>
-        <w:rPr>
-          <w:rFonts w:ascii="Times New Roman" w:hAnsi="Times New Roman" w:cs="Times New Roman"/>
-          <w:sz w:val="28"/>
-          <w:szCs w:val="28"/>
-        </w:rPr>
-      </w:pPr>
-      <w:r>
-        <w:rPr>
-          <w:rFonts w:ascii="Times New Roman" w:hAnsi="Times New Roman" w:cs="Times New Roman"/>
-          <w:sz w:val="28"/>
-          <w:szCs w:val="28"/>
-        </w:rPr>
-        <w:t xml:space="preserve">  </w:t>
-      </w:r>
-      <w:r>
-        <w:rPr>
-          <w:rFonts w:ascii="Times New Roman" w:hAnsi="Times New Roman" w:cs="Times New Roman"/>
-          <w:sz w:val="28"/>
-          <w:szCs w:val="28"/>
-        </w:rPr>
-        <w:t xml:space="preserve">      </w:t>
-      </w:r>
-      <w:r>
-        <w:rPr>
-          <w:rFonts w:ascii="Times New Roman" w:hAnsi="Times New Roman" w:cs="Times New Roman"/>
-          <w:sz w:val="28"/>
-          <w:szCs w:val="28"/>
-        </w:rPr>
-        <w:t xml:space="preserve">  </w:t>
-      </w:r>
-      <w:r>
-        <w:rPr>
-          <w:rFonts w:ascii="Times New Roman" w:hAnsi="Times New Roman" w:cs="Times New Roman"/>
-          <w:sz w:val="28"/>
-          <w:szCs w:val="28"/>
-        </w:rPr>
-        <w:t>Рекурсія: основи, приклади рекурсивних функцій та їх аналіз.</w:t>
-      </w:r>
-    </w:p>
-    <w:p>
-      <w:pPr>
-        <w:rPr>
-          <w:rFonts w:ascii="Times New Roman" w:hAnsi="Times New Roman" w:cs="Times New Roman"/>
-          <w:sz w:val="28"/>
-          <w:szCs w:val="28"/>
-        </w:rPr>
-      </w:pPr>
-      <w:r>
-        <w:rPr>
-          <w:rFonts w:ascii="Times New Roman" w:hAnsi="Times New Roman" w:cs="Times New Roman"/>
-          <w:sz w:val="28"/>
-          <w:szCs w:val="28"/>
-        </w:rPr>
-        <w:t xml:space="preserve">      </w:t>
-      </w:r>
-      <w:r>
-        <w:rPr>
-          <w:rFonts w:ascii="Times New Roman" w:hAnsi="Times New Roman" w:cs="Times New Roman"/>
-          <w:sz w:val="28"/>
-          <w:szCs w:val="28"/>
-        </w:rPr>
-        <w:t xml:space="preserve">    </w:t>
-      </w:r>
-      <w:r>
-        <w:rPr>
-          <w:rFonts w:ascii="Times New Roman" w:hAnsi="Times New Roman" w:cs="Times New Roman"/>
-          <w:sz w:val="28"/>
-          <w:szCs w:val="28"/>
-        </w:rPr>
-        <w:t>Передача масивів та об'єктів як параметрів.</w:t>
-      </w:r>
-    </w:p>
-    <w:p>
-      <w:pPr>
-        <w:rPr>
-          <w:rFonts w:ascii="Times New Roman" w:hAnsi="Times New Roman" w:cs="Times New Roman"/>
-          <w:sz w:val="28"/>
-          <w:szCs w:val="28"/>
-        </w:rPr>
-      </w:pPr>
-      <w:r>
-        <w:rPr>
-          <w:rFonts w:ascii="Times New Roman" w:hAnsi="Times New Roman" w:cs="Times New Roman"/>
-          <w:sz w:val="28"/>
-          <w:szCs w:val="28"/>
-        </w:rPr>
-        <w:t xml:space="preserve">     </w:t>
-      </w:r>
-      <w:r>
-        <w:rPr>
-          <w:rFonts w:ascii="Times New Roman" w:hAnsi="Times New Roman" w:cs="Times New Roman"/>
-          <w:sz w:val="28"/>
-          <w:szCs w:val="28"/>
-        </w:rPr>
-        <w:t xml:space="preserve">     Повернення масивів та об'єктів з функцій.</w:t>
+        <w:t>Повернення значення функці</w:t>
+      </w:r>
+      <w:r>
+        <w:rPr>
+          <w:rFonts w:ascii="Times New Roman" w:hAnsi="Times New Roman" w:cs="Times New Roman"/>
+          <w:sz w:val="28"/>
+          <w:szCs w:val="28"/>
+        </w:rPr>
+        <w:t>й</w:t>
+      </w:r>
+      <w:r>
+        <w:rPr>
+          <w:rFonts w:ascii="Times New Roman" w:hAnsi="Times New Roman" w:cs="Times New Roman"/>
+          <w:sz w:val="28"/>
+          <w:szCs w:val="28"/>
+        </w:rPr>
+        <w:t xml:space="preserve">                                      </w:t>
       </w:r>
     </w:p>
     <w:p>
@@ -993,90 +888,39 @@
           <w:sz w:val="28"/>
           <w:szCs w:val="28"/>
         </w:rPr>
-        <w:t>Вбудовані Функції в С++</w:t>
-      </w:r>
-    </w:p>
-    <w:p>
-      <w:pPr>
-        <w:rPr>
-          <w:rFonts w:ascii="Times New Roman" w:hAnsi="Times New Roman" w:cs="Times New Roman"/>
-          <w:sz w:val="28"/>
-          <w:szCs w:val="28"/>
-        </w:rPr>
-      </w:pPr>
-    </w:p>
-    <w:p>
-      <w:pPr>
-        <w:rPr>
-          <w:rFonts w:ascii="Times New Roman" w:hAnsi="Times New Roman" w:cs="Times New Roman"/>
-          <w:sz w:val="28"/>
-          <w:szCs w:val="28"/>
-        </w:rPr>
-      </w:pPr>
-    </w:p>
-    <w:p>
-      <w:pPr>
-        <w:rPr>
-          <w:rFonts w:ascii="Times New Roman" w:hAnsi="Times New Roman" w:cs="Times New Roman"/>
-          <w:sz w:val="28"/>
-          <w:szCs w:val="28"/>
-        </w:rPr>
-      </w:pPr>
-    </w:p>
-    <w:p>
-      <w:pPr>
-        <w:rPr>
-          <w:rFonts w:ascii="Times New Roman" w:hAnsi="Times New Roman" w:cs="Times New Roman"/>
-          <w:sz w:val="28"/>
-          <w:szCs w:val="28"/>
-        </w:rPr>
-      </w:pPr>
-    </w:p>
-    <w:p>
-      <w:pPr>
-        <w:rPr>
-          <w:rFonts w:ascii="Times New Roman" w:hAnsi="Times New Roman" w:cs="Times New Roman"/>
-          <w:sz w:val="28"/>
-          <w:szCs w:val="28"/>
-        </w:rPr>
-      </w:pPr>
-    </w:p>
-    <w:p>
-      <w:pPr>
-        <w:rPr>
-          <w:rFonts w:ascii="Times New Roman" w:hAnsi="Times New Roman" w:cs="Times New Roman"/>
-          <w:sz w:val="28"/>
-          <w:szCs w:val="28"/>
-        </w:rPr>
-      </w:pPr>
-    </w:p>
-    <w:p>
-      <w:pPr>
-        <w:rPr>
-          <w:rFonts w:ascii="Times New Roman" w:hAnsi="Times New Roman" w:cs="Times New Roman"/>
-          <w:b/>
-          <w:sz w:val="28"/>
-          <w:szCs w:val="28"/>
-          <w:u w:val="single"/>
-        </w:rPr>
-      </w:pPr>
-      <w:r>
-        <w:rPr>
-          <w:rFonts w:ascii="Times New Roman" w:hAnsi="Times New Roman" w:cs="Times New Roman"/>
-          <w:b/>
-          <w:sz w:val="28"/>
-          <w:szCs w:val="28"/>
-          <w:u w:val="single"/>
-        </w:rPr>
-        <w:lastRenderedPageBreak/>
-        <w:t>Опрацювання теоретичного матеріалу :</w:t>
-      </w:r>
-    </w:p>
-    <w:p>
-      <w:pPr>
+        <w:t xml:space="preserve">Перевантаження </w:t>
+      </w:r>
+      <w:r>
+        <w:rPr>
+          <w:rFonts w:ascii="Times New Roman" w:hAnsi="Times New Roman" w:cs="Times New Roman"/>
+          <w:sz w:val="28"/>
+          <w:szCs w:val="28"/>
+        </w:rPr>
+        <w:t>ф</w:t>
+      </w:r>
+      <w:r>
+        <w:rPr>
+          <w:rFonts w:ascii="Times New Roman" w:hAnsi="Times New Roman" w:cs="Times New Roman"/>
+          <w:sz w:val="28"/>
+          <w:szCs w:val="28"/>
+        </w:rPr>
+        <w:t xml:space="preserve">ункцій </w:t>
+      </w:r>
+      <w:r>
+        <w:rPr>
+          <w:rFonts w:ascii="Times New Roman" w:hAnsi="Times New Roman" w:cs="Times New Roman"/>
+          <w:sz w:val="28"/>
+          <w:szCs w:val="28"/>
+        </w:rPr>
+        <w:t xml:space="preserve">                                             </w:t>
+      </w:r>
+    </w:p>
+    <w:p>
+      <w:pPr>
+        <w:pStyle w:val="a9"/>
         <w:numPr>
           <w:ilvl w:val="0"/>
-          <w:numId w:val="2"/>
+          <w:numId w:val="1"/>
         </w:numPr>
         <w:rPr>
           <w:rFonts w:ascii="Times New Roman" w:hAnsi="Times New Roman" w:cs="Times New Roman"/>
@@ -1090,19 +934,194 @@
           <w:sz w:val="28"/>
           <w:szCs w:val="28"/>
         </w:rPr>
-        <w:t xml:space="preserve">Вивчення мови C++ за допомогою сайтів : </w:t>
-      </w:r>
-    </w:p>
-    <w:p>
-      <w:pPr>
-        <w:ind w:left="1070"/>
-        <w:rPr>
-          <w:rFonts w:ascii="Times New Roman" w:hAnsi="Times New Roman" w:cs="Times New Roman"/>
-          <w:sz w:val="28"/>
-          <w:szCs w:val="28"/>
-        </w:rPr>
-      </w:pPr>
-      <w:hyperlink r:id="rId6" w:history="1">
+        <w:t>Функції зі змінною кількістю параметрів (еліпсис)</w:t>
+      </w:r>
+      <w:r>
+        <w:rPr>
+          <w:rFonts w:ascii="Times New Roman" w:hAnsi="Times New Roman" w:cs="Times New Roman"/>
+          <w:sz w:val="28"/>
+          <w:szCs w:val="28"/>
+          <w:lang w:val="en-US"/>
+        </w:rPr>
+        <w:t xml:space="preserve">   </w:t>
+      </w:r>
+    </w:p>
+    <w:p>
+      <w:pPr>
+        <w:pStyle w:val="a9"/>
+        <w:numPr>
+          <w:ilvl w:val="0"/>
+          <w:numId w:val="1"/>
+        </w:numPr>
+        <w:rPr>
+          <w:rFonts w:ascii="Times New Roman" w:hAnsi="Times New Roman" w:cs="Times New Roman"/>
+          <w:sz w:val="28"/>
+          <w:szCs w:val="28"/>
+        </w:rPr>
+      </w:pPr>
+      <w:r>
+        <w:rPr>
+          <w:rFonts w:ascii="Times New Roman" w:hAnsi="Times New Roman" w:cs="Times New Roman"/>
+          <w:sz w:val="28"/>
+          <w:szCs w:val="28"/>
+        </w:rPr>
+        <w:t>Рекурсія</w:t>
+      </w:r>
+      <w:r>
+        <w:rPr>
+          <w:rFonts w:ascii="Times New Roman" w:hAnsi="Times New Roman" w:cs="Times New Roman"/>
+          <w:sz w:val="28"/>
+          <w:szCs w:val="28"/>
+        </w:rPr>
+        <w:t xml:space="preserve">                                                                           </w:t>
+      </w:r>
+    </w:p>
+    <w:p>
+      <w:pPr>
+        <w:rPr>
+          <w:rFonts w:ascii="Times New Roman" w:hAnsi="Times New Roman" w:cs="Times New Roman"/>
+          <w:sz w:val="28"/>
+          <w:szCs w:val="28"/>
+        </w:rPr>
+      </w:pPr>
+    </w:p>
+    <w:p>
+      <w:pPr>
+        <w:rPr>
+          <w:rFonts w:ascii="Times New Roman" w:hAnsi="Times New Roman" w:cs="Times New Roman"/>
+          <w:sz w:val="28"/>
+          <w:szCs w:val="28"/>
+        </w:rPr>
+      </w:pPr>
+    </w:p>
+    <w:p>
+      <w:pPr>
+        <w:rPr>
+          <w:rFonts w:ascii="Times New Roman" w:hAnsi="Times New Roman" w:cs="Times New Roman"/>
+          <w:sz w:val="28"/>
+          <w:szCs w:val="28"/>
+        </w:rPr>
+      </w:pPr>
+    </w:p>
+    <w:p>
+      <w:pPr>
+        <w:rPr>
+          <w:rFonts w:ascii="Times New Roman" w:hAnsi="Times New Roman" w:cs="Times New Roman"/>
+          <w:sz w:val="28"/>
+          <w:szCs w:val="28"/>
+          <w:lang w:val="en-US"/>
+        </w:rPr>
+      </w:pPr>
+    </w:p>
+    <w:p>
+      <w:pPr>
+        <w:rPr>
+          <w:rFonts w:ascii="Times New Roman" w:hAnsi="Times New Roman" w:cs="Times New Roman"/>
+          <w:b/>
+          <w:sz w:val="28"/>
+          <w:szCs w:val="28"/>
+          <w:u w:val="single"/>
+          <w:lang w:val="en-US"/>
+        </w:rPr>
+      </w:pPr>
+      <w:r>
+        <w:rPr>
+          <w:rFonts w:ascii="Times New Roman" w:hAnsi="Times New Roman" w:cs="Times New Roman"/>
+          <w:b/>
+          <w:sz w:val="28"/>
+          <w:szCs w:val="28"/>
+          <w:u w:val="single"/>
+        </w:rPr>
+        <w:t>Опрацювання теоретичного матеріалу :</w:t>
+      </w:r>
+    </w:p>
+    <w:p>
+      <w:pPr>
+        <w:rPr>
+          <w:rFonts w:ascii="Times New Roman" w:hAnsi="Times New Roman" w:cs="Times New Roman"/>
+          <w:sz w:val="28"/>
+          <w:szCs w:val="28"/>
+          <w:lang w:val="en-US"/>
+        </w:rPr>
+      </w:pPr>
+      <w:r>
+        <w:rPr>
+          <w:rFonts w:ascii="Times New Roman" w:hAnsi="Times New Roman" w:cs="Times New Roman"/>
+          <w:sz w:val="28"/>
+          <w:szCs w:val="28"/>
+          <w:lang w:val="en-US"/>
+        </w:rPr>
+        <w:t>1.</w:t>
+      </w:r>
+      <w:r>
+        <w:rPr>
+          <w:rFonts w:ascii="Times New Roman" w:hAnsi="Times New Roman" w:cs="Times New Roman"/>
+          <w:sz w:val="28"/>
+          <w:szCs w:val="28"/>
+          <w:lang w:val="en-US"/>
+        </w:rPr>
+        <w:t>https://cherto4ka.xyz/2018/10/21/%D1%86%D0%B8%D0%BA%D0%BB%D0%B8-%D0%B2-%D1%81/</w:t>
+      </w:r>
+    </w:p>
+    <w:p>
+      <w:pPr>
+        <w:rPr>
+          <w:rFonts w:ascii="Times New Roman" w:hAnsi="Times New Roman" w:cs="Times New Roman"/>
+          <w:sz w:val="28"/>
+          <w:szCs w:val="28"/>
+        </w:rPr>
+      </w:pPr>
+      <w:r>
+        <w:rPr>
+          <w:rFonts w:ascii="Times New Roman" w:hAnsi="Times New Roman" w:cs="Times New Roman"/>
+          <w:sz w:val="28"/>
+          <w:szCs w:val="28"/>
+          <w:lang w:val="en-US"/>
+        </w:rPr>
+        <w:t>2.</w:t>
+      </w:r>
+      <w:r>
+        <w:t xml:space="preserve"> </w:t>
+      </w:r>
+      <w:r>
+        <w:rPr>
+          <w:rFonts w:ascii="Times New Roman" w:hAnsi="Times New Roman" w:cs="Times New Roman"/>
+          <w:sz w:val="28"/>
+          <w:szCs w:val="28"/>
+          <w:lang w:val="en-US"/>
+        </w:rPr>
+        <w:t>https://acode.com.ua/urok-73-operatory-break-i-continue/</w:t>
+      </w:r>
+    </w:p>
+    <w:p>
+      <w:pPr>
+        <w:rPr>
+          <w:rFonts w:ascii="Times New Roman" w:hAnsi="Times New Roman" w:cs="Times New Roman"/>
+          <w:sz w:val="28"/>
+          <w:szCs w:val="28"/>
+        </w:rPr>
+      </w:pPr>
+      <w:r>
+        <w:rPr>
+          <w:rFonts w:ascii="Times New Roman" w:hAnsi="Times New Roman" w:cs="Times New Roman"/>
+          <w:sz w:val="28"/>
+          <w:szCs w:val="28"/>
+          <w:lang w:val="en-US"/>
+        </w:rPr>
+        <w:t>3</w:t>
+      </w:r>
+      <w:r>
+        <w:rPr>
+          <w:rFonts w:ascii="Times New Roman" w:hAnsi="Times New Roman" w:cs="Times New Roman"/>
+          <w:sz w:val="28"/>
+          <w:szCs w:val="28"/>
+        </w:rPr>
+        <w:t>.</w:t>
+      </w:r>
+      <w:r>
+        <w:t xml:space="preserve"> </w:t>
+      </w:r>
+      <w:hyperlink r:id="rId6" w:anchor="gsc.tab=0" w:history="1">
         <w:r>
           <w:rPr>
             <w:rStyle w:val="ae"/>
@@ -1110,19 +1129,38 @@
             <w:sz w:val="28"/>
             <w:szCs w:val="28"/>
           </w:rPr>
-          <w:t>https://www.w3schools.com/</w:t>
+          <w:t>https://w3schoolsua.github.io/cpp/cpp_functions.html#gsc.tab=0</w:t>
         </w:r>
       </w:hyperlink>
     </w:p>
     <w:p>
       <w:pPr>
-        <w:ind w:left="1070"/>
-        <w:rPr>
-          <w:rFonts w:ascii="Times New Roman" w:hAnsi="Times New Roman" w:cs="Times New Roman"/>
-          <w:sz w:val="28"/>
-          <w:szCs w:val="28"/>
-        </w:rPr>
-      </w:pPr>
+        <w:rPr>
+          <w:rFonts w:ascii="Times New Roman" w:hAnsi="Times New Roman" w:cs="Times New Roman"/>
+          <w:sz w:val="28"/>
+          <w:szCs w:val="28"/>
+        </w:rPr>
+      </w:pPr>
+      <w:r>
+        <w:rPr>
+          <w:rFonts w:ascii="Times New Roman" w:hAnsi="Times New Roman" w:cs="Times New Roman"/>
+          <w:sz w:val="28"/>
+          <w:szCs w:val="28"/>
+          <w:lang w:val="en-US"/>
+        </w:rPr>
+        <w:t>4</w:t>
+      </w:r>
+      <w:r>
+        <w:rPr>
+          <w:rFonts w:ascii="Times New Roman" w:hAnsi="Times New Roman" w:cs="Times New Roman"/>
+          <w:sz w:val="28"/>
+          <w:szCs w:val="28"/>
+        </w:rPr>
+        <w:t>.</w:t>
+      </w:r>
+      <w:r>
+        <w:t xml:space="preserve"> </w:t>
+      </w:r>
       <w:hyperlink r:id="rId7" w:history="1">
         <w:r>
           <w:rPr>
@@ -1131,68 +1169,30 @@
             <w:sz w:val="28"/>
             <w:szCs w:val="28"/>
           </w:rPr>
-          <w:t>https://acode.com.ua/</w:t>
+          <w:t>https://acode.com.ua/urok-15-funktsiyi-i-operator-return/</w:t>
         </w:r>
       </w:hyperlink>
     </w:p>
     <w:p>
       <w:pPr>
-        <w:numPr>
-          <w:ilvl w:val="0"/>
-          <w:numId w:val="2"/>
-        </w:numPr>
-        <w:rPr>
-          <w:rFonts w:ascii="Times New Roman" w:hAnsi="Times New Roman" w:cs="Times New Roman"/>
-          <w:sz w:val="28"/>
-          <w:szCs w:val="28"/>
-          <w:u w:val="single"/>
-        </w:rPr>
-      </w:pPr>
-      <w:r>
-        <w:rPr>
-          <w:rFonts w:ascii="Times New Roman" w:hAnsi="Times New Roman" w:cs="Times New Roman"/>
-          <w:sz w:val="28"/>
-          <w:szCs w:val="28"/>
-        </w:rPr>
-        <w:t xml:space="preserve">Робота з блок-схемами та </w:t>
-      </w:r>
-      <w:proofErr w:type="spellStart"/>
-      <w:r>
-        <w:rPr>
-          <w:rFonts w:ascii="Times New Roman" w:hAnsi="Times New Roman" w:cs="Times New Roman"/>
-          <w:sz w:val="28"/>
-          <w:szCs w:val="28"/>
-        </w:rPr>
-        <w:t>Draw</w:t>
-      </w:r>
-      <w:proofErr w:type="spellEnd"/>
-      <w:r>
-        <w:rPr>
-          <w:rFonts w:ascii="Times New Roman" w:hAnsi="Times New Roman" w:cs="Times New Roman"/>
-          <w:sz w:val="28"/>
-          <w:szCs w:val="28"/>
-        </w:rPr>
+        <w:rPr>
+          <w:rFonts w:ascii="Times New Roman" w:hAnsi="Times New Roman" w:cs="Times New Roman"/>
+          <w:sz w:val="28"/>
+          <w:szCs w:val="28"/>
+        </w:rPr>
+      </w:pPr>
+      <w:r>
+        <w:rPr>
+          <w:rFonts w:ascii="Times New Roman" w:hAnsi="Times New Roman" w:cs="Times New Roman"/>
+          <w:sz w:val="28"/>
+          <w:szCs w:val="28"/>
+        </w:rPr>
+        <w:t>5.</w:t>
+      </w:r>
+      <w:r>
         <w:t xml:space="preserve"> </w:t>
       </w:r>
-      <w:proofErr w:type="spellStart"/>
-      <w:r>
-        <w:rPr>
-          <w:rFonts w:ascii="Times New Roman" w:hAnsi="Times New Roman" w:cs="Times New Roman"/>
-          <w:sz w:val="28"/>
-          <w:szCs w:val="28"/>
-        </w:rPr>
-        <w:t>io</w:t>
-      </w:r>
-      <w:proofErr w:type="spellEnd"/>
-      <w:r>
-        <w:rPr>
-          <w:rFonts w:ascii="Times New Roman" w:hAnsi="Times New Roman" w:cs="Times New Roman"/>
-          <w:sz w:val="28"/>
-          <w:szCs w:val="28"/>
-        </w:rPr>
-        <w:t xml:space="preserve"> </w:t>
-      </w:r>
-      <w:hyperlink r:id="rId8" w:history="1">
+      <w:hyperlink r:id="rId8" w:anchor="toc-0" w:history="1">
         <w:r>
           <w:rPr>
             <w:rStyle w:val="ae"/>
@@ -1200,73 +1200,37 @@
             <w:sz w:val="28"/>
             <w:szCs w:val="28"/>
           </w:rPr>
-          <w:t>https://www.programiz.com/article/flowchart-programming</w:t>
+          <w:t>https://acode.com.ua/urok-108-perevantazhennya-funktsij/#toc-0</w:t>
         </w:r>
       </w:hyperlink>
     </w:p>
     <w:p>
       <w:pPr>
-        <w:numPr>
-          <w:ilvl w:val="0"/>
-          <w:numId w:val="2"/>
-        </w:numPr>
-        <w:rPr>
-          <w:rFonts w:ascii="Times New Roman" w:hAnsi="Times New Roman" w:cs="Times New Roman"/>
-          <w:sz w:val="28"/>
-          <w:szCs w:val="28"/>
-        </w:rPr>
-      </w:pPr>
-      <w:r>
-        <w:rPr>
-          <w:rFonts w:ascii="Times New Roman" w:hAnsi="Times New Roman" w:cs="Times New Roman"/>
-          <w:sz w:val="28"/>
-          <w:szCs w:val="28"/>
-        </w:rPr>
-        <w:t>В</w:t>
-      </w:r>
-      <w:r>
-        <w:rPr>
-          <w:rFonts w:ascii="Times New Roman" w:hAnsi="Times New Roman" w:cs="Times New Roman"/>
-          <w:sz w:val="28"/>
-          <w:szCs w:val="28"/>
-        </w:rPr>
-        <w:t xml:space="preserve">ідео щодо створення функцій </w:t>
-      </w:r>
-      <w:hyperlink r:id="rId9" w:history="1">
-        <w:r>
-          <w:rPr>
-            <w:rStyle w:val="ae"/>
-            <w:rFonts w:ascii="Times New Roman" w:hAnsi="Times New Roman" w:cs="Times New Roman"/>
-            <w:sz w:val="28"/>
-            <w:szCs w:val="28"/>
-          </w:rPr>
-          <w:t>https://www.youtube.com/watch?v=VKQ242d-Rag</w:t>
-        </w:r>
-      </w:hyperlink>
-      <w:r>
-        <w:rPr>
-          <w:rFonts w:ascii="Times New Roman" w:hAnsi="Times New Roman" w:cs="Times New Roman"/>
-          <w:sz w:val="28"/>
-          <w:szCs w:val="28"/>
-        </w:rPr>
+        <w:rPr>
+          <w:rFonts w:ascii="Times New Roman" w:hAnsi="Times New Roman" w:cs="Times New Roman"/>
+          <w:sz w:val="28"/>
+          <w:szCs w:val="28"/>
+          <w:lang w:val="en-US"/>
+        </w:rPr>
+      </w:pPr>
+      <w:r>
+        <w:rPr>
+          <w:rFonts w:ascii="Times New Roman" w:hAnsi="Times New Roman" w:cs="Times New Roman"/>
+          <w:sz w:val="28"/>
+          <w:szCs w:val="28"/>
+        </w:rPr>
+        <w:t>6.</w:t>
+      </w:r>
+      <w:r>
         <w:t xml:space="preserve"> </w:t>
       </w:r>
-    </w:p>
-    <w:p>
-      <w:pPr>
-        <w:rPr>
-          <w:rFonts w:ascii="Times New Roman" w:hAnsi="Times New Roman" w:cs="Times New Roman"/>
-          <w:sz w:val="28"/>
-          <w:szCs w:val="28"/>
-        </w:rPr>
-      </w:pPr>
-      <w:r>
-        <w:rPr>
-          <w:rFonts w:ascii="Times New Roman" w:hAnsi="Times New Roman" w:cs="Times New Roman"/>
-          <w:sz w:val="28"/>
-          <w:szCs w:val="28"/>
-        </w:rPr>
-        <w:br w:type="page"/>
+      <w:r>
+        <w:rPr>
+          <w:rFonts w:ascii="Times New Roman" w:hAnsi="Times New Roman" w:cs="Times New Roman"/>
+          <w:sz w:val="28"/>
+          <w:szCs w:val="28"/>
+        </w:rPr>
+        <w:t>https://acode.com.ua/urok-113-rekursiya-i-chysla-fibonachchi/</w:t>
       </w:r>
     </w:p>
     <w:p>
@@ -2025,7 +1989,7 @@
                     <pic:cNvPicPr/>
                   </pic:nvPicPr>
                   <pic:blipFill>
-                    <a:blip r:embed="rId10">
+                    <a:blip r:embed="rId9">
                       <a:extLst>
                         <a:ext uri="{28A0092B-C50C-407E-A947-70E740481C1C}">
                           <a14:useLocalDpi xmlns:a14="http://schemas.microsoft.com/office/drawing/2010/main" val="0"/>
@@ -2062,14 +2026,17 @@
       </w:pPr>
       <w:r>
         <w:rPr>
+          <w:rFonts w:ascii="Times New Roman" w:hAnsi="Times New Roman" w:cs="Times New Roman"/>
           <w:noProof/>
+          <w:sz w:val="28"/>
+          <w:szCs w:val="28"/>
         </w:rPr>
         <w:lastRenderedPageBreak/>
         <w:drawing>
-          <wp:inline distT="0" distB="0" distL="0" distR="0" wp14:anchorId="4B7A954B" wp14:editId="5EEEAB84">
-            <wp:extent cx="4189095" cy="9612630"/>
-            <wp:effectExtent l="0" t="0" r="1905" b="7620"/>
-            <wp:docPr id="1" name="Рисунок 1"/>
+          <wp:inline distT="0" distB="0" distL="0" distR="0" wp14:anchorId="677BD3B1" wp14:editId="12B2CB41">
+            <wp:extent cx="6120765" cy="8583295"/>
+            <wp:effectExtent l="0" t="0" r="0" b="8255"/>
+            <wp:docPr id="28" name="Рисунок 28"/>
             <wp:cNvGraphicFramePr>
               <a:graphicFrameLocks xmlns:a="http://schemas.openxmlformats.org/drawingml/2006/main" noChangeAspect="1"/>
             </wp:cNvGraphicFramePr>
@@ -2077,36 +2044,29 @@
               <a:graphicData uri="http://schemas.openxmlformats.org/drawingml/2006/picture">
                 <pic:pic xmlns:pic="http://schemas.openxmlformats.org/drawingml/2006/picture">
                   <pic:nvPicPr>
-                    <pic:cNvPr id="0" name="Picture 1"/>
-                    <pic:cNvPicPr>
-                      <a:picLocks noChangeAspect="1" noChangeArrowheads="1"/>
-                    </pic:cNvPicPr>
+                    <pic:cNvPr id="28" name="Рисунок 28"/>
+                    <pic:cNvPicPr/>
                   </pic:nvPicPr>
                   <pic:blipFill>
-                    <a:blip r:embed="rId11" cstate="print">
+                    <a:blip r:embed="rId10" cstate="print">
                       <a:extLst>
                         <a:ext uri="{28A0092B-C50C-407E-A947-70E740481C1C}">
                           <a14:useLocalDpi xmlns:a14="http://schemas.microsoft.com/office/drawing/2010/main" val="0"/>
                         </a:ext>
                       </a:extLst>
                     </a:blip>
-                    <a:srcRect/>
                     <a:stretch>
                       <a:fillRect/>
                     </a:stretch>
                   </pic:blipFill>
-                  <pic:spPr bwMode="auto">
+                  <pic:spPr>
                     <a:xfrm>
                       <a:off x="0" y="0"/>
-                      <a:ext cx="4189095" cy="9612630"/>
+                      <a:ext cx="6120765" cy="8583295"/>
                     </a:xfrm>
                     <a:prstGeom prst="rect">
                       <a:avLst/>
                     </a:prstGeom>
-                    <a:noFill/>
-                    <a:ln>
-                      <a:noFill/>
-                    </a:ln>
                   </pic:spPr>
                 </pic:pic>
               </a:graphicData>
@@ -2133,14 +2093,17 @@
       </w:pPr>
       <w:r>
         <w:rPr>
+          <w:rFonts w:ascii="Times New Roman" w:hAnsi="Times New Roman" w:cs="Times New Roman"/>
           <w:noProof/>
+          <w:sz w:val="28"/>
+          <w:szCs w:val="28"/>
         </w:rPr>
         <w:lastRenderedPageBreak/>
         <w:drawing>
-          <wp:inline distT="0" distB="0" distL="0" distR="0" wp14:anchorId="051BD597" wp14:editId="626710E0">
-            <wp:extent cx="5273040" cy="4782334"/>
-            <wp:effectExtent l="0" t="0" r="3810" b="0"/>
-            <wp:docPr id="3" name="Рисунок 3"/>
+          <wp:inline distT="0" distB="0" distL="0" distR="0" wp14:anchorId="2D0A7E43" wp14:editId="771D7B34">
+            <wp:extent cx="4259580" cy="5515954"/>
+            <wp:effectExtent l="0" t="0" r="7620" b="8890"/>
+            <wp:docPr id="31" name="Рисунок 31"/>
             <wp:cNvGraphicFramePr>
               <a:graphicFrameLocks xmlns:a="http://schemas.openxmlformats.org/drawingml/2006/main" noChangeAspect="1"/>
             </wp:cNvGraphicFramePr>
@@ -2148,10 +2111,57 @@
               <a:graphicData uri="http://schemas.openxmlformats.org/drawingml/2006/picture">
                 <pic:pic xmlns:pic="http://schemas.openxmlformats.org/drawingml/2006/picture">
                   <pic:nvPicPr>
-                    <pic:cNvPr id="0" name="Picture 3"/>
-                    <pic:cNvPicPr>
-                      <a:picLocks noChangeAspect="1" noChangeArrowheads="1"/>
-                    </pic:cNvPicPr>
+                    <pic:cNvPr id="31" name="Рисунок 31"/>
+                    <pic:cNvPicPr/>
+                  </pic:nvPicPr>
+                  <pic:blipFill>
+                    <a:blip r:embed="rId11">
+                      <a:extLst>
+                        <a:ext uri="{28A0092B-C50C-407E-A947-70E740481C1C}">
+                          <a14:useLocalDpi xmlns:a14="http://schemas.microsoft.com/office/drawing/2010/main" val="0"/>
+                        </a:ext>
+                      </a:extLst>
+                    </a:blip>
+                    <a:stretch>
+                      <a:fillRect/>
+                    </a:stretch>
+                  </pic:blipFill>
+                  <pic:spPr>
+                    <a:xfrm>
+                      <a:off x="0" y="0"/>
+                      <a:ext cx="4267333" cy="5525994"/>
+                    </a:xfrm>
+                    <a:prstGeom prst="rect">
+                      <a:avLst/>
+                    </a:prstGeom>
+                  </pic:spPr>
+                </pic:pic>
+              </a:graphicData>
+            </a:graphic>
+          </wp:inline>
+        </w:drawing>
+      </w:r>
+      <w:r>
+        <w:rPr>
+          <w:rFonts w:ascii="Times New Roman" w:hAnsi="Times New Roman" w:cs="Times New Roman"/>
+          <w:noProof/>
+          <w:sz w:val="28"/>
+          <w:szCs w:val="28"/>
+        </w:rPr>
+        <w:drawing>
+          <wp:inline distT="0" distB="0" distL="0" distR="0" wp14:anchorId="785B6DE1" wp14:editId="55149C08">
+            <wp:extent cx="4373880" cy="2624328"/>
+            <wp:effectExtent l="0" t="0" r="7620" b="5080"/>
+            <wp:docPr id="32" name="Рисунок 32"/>
+            <wp:cNvGraphicFramePr>
+              <a:graphicFrameLocks xmlns:a="http://schemas.openxmlformats.org/drawingml/2006/main" noChangeAspect="1"/>
+            </wp:cNvGraphicFramePr>
+            <a:graphic xmlns:a="http://schemas.openxmlformats.org/drawingml/2006/main">
+              <a:graphicData uri="http://schemas.openxmlformats.org/drawingml/2006/picture">
+                <pic:pic xmlns:pic="http://schemas.openxmlformats.org/drawingml/2006/picture">
+                  <pic:nvPicPr>
+                    <pic:cNvPr id="32" name="Рисунок 32"/>
+                    <pic:cNvPicPr/>
                   </pic:nvPicPr>
                   <pic:blipFill>
                     <a:blip r:embed="rId12">
@@ -2161,23 +2171,18 @@
                         </a:ext>
                       </a:extLst>
                     </a:blip>
-                    <a:srcRect/>
                     <a:stretch>
                       <a:fillRect/>
                     </a:stretch>
                   </pic:blipFill>
-                  <pic:spPr bwMode="auto">
+                  <pic:spPr>
                     <a:xfrm>
                       <a:off x="0" y="0"/>
-                      <a:ext cx="5277841" cy="4786688"/>
+                      <a:ext cx="4384050" cy="2630430"/>
                     </a:xfrm>
                     <a:prstGeom prst="rect">
                       <a:avLst/>
                     </a:prstGeom>
-                    <a:noFill/>
-                    <a:ln>
-                      <a:noFill/>
-                    </a:ln>
                   </pic:spPr>
                 </pic:pic>
               </a:graphicData>
@@ -2489,16 +2494,26 @@
           <w:szCs w:val="28"/>
         </w:rPr>
       </w:pPr>
+    </w:p>
+    <w:p>
+      <w:pPr>
+        <w:rPr>
+          <w:rFonts w:ascii="Times New Roman" w:hAnsi="Times New Roman" w:cs="Times New Roman"/>
+          <w:sz w:val="28"/>
+          <w:szCs w:val="28"/>
+          <w:lang w:val="en-US"/>
+        </w:rPr>
+      </w:pPr>
       <w:r>
         <w:rPr>
           <w:noProof/>
         </w:rPr>
         <w:lastRenderedPageBreak/>
         <w:drawing>
-          <wp:inline distT="0" distB="0" distL="0" distR="0" wp14:anchorId="57B14C0C" wp14:editId="68599167">
-            <wp:extent cx="6120765" cy="4792980"/>
-            <wp:effectExtent l="0" t="0" r="0" b="7620"/>
-            <wp:docPr id="5" name="Рисунок 5"/>
+          <wp:inline distT="0" distB="0" distL="0" distR="0" wp14:anchorId="5D3E3D75" wp14:editId="6ACAA23E">
+            <wp:extent cx="6120765" cy="4497705"/>
+            <wp:effectExtent l="0" t="0" r="0" b="0"/>
+            <wp:docPr id="33" name="Рисунок 33"/>
             <wp:cNvGraphicFramePr>
               <a:graphicFrameLocks xmlns:a="http://schemas.openxmlformats.org/drawingml/2006/main" noChangeAspect="1"/>
             </wp:cNvGraphicFramePr>
@@ -2506,7 +2521,7 @@
               <a:graphicData uri="http://schemas.openxmlformats.org/drawingml/2006/picture">
                 <pic:pic xmlns:pic="http://schemas.openxmlformats.org/drawingml/2006/picture">
                   <pic:nvPicPr>
-                    <pic:cNvPr id="0" name="Picture 7"/>
+                    <pic:cNvPr id="0" name="Picture 1"/>
                     <pic:cNvPicPr>
                       <a:picLocks noChangeAspect="1" noChangeArrowheads="1"/>
                     </pic:cNvPicPr>
@@ -2527,7 +2542,7 @@
                   <pic:spPr bwMode="auto">
                     <a:xfrm>
                       <a:off x="0" y="0"/>
-                      <a:ext cx="6120765" cy="4792980"/>
+                      <a:ext cx="6120765" cy="4497705"/>
                     </a:xfrm>
                     <a:prstGeom prst="rect">
                       <a:avLst/>
@@ -2557,10 +2572,10 @@
           <w:noProof/>
         </w:rPr>
         <w:drawing>
-          <wp:inline distT="0" distB="0" distL="0" distR="0" wp14:anchorId="6D70121C" wp14:editId="00F72B75">
-            <wp:extent cx="6120765" cy="849630"/>
-            <wp:effectExtent l="0" t="0" r="0" b="7620"/>
-            <wp:docPr id="6" name="Рисунок 6"/>
+          <wp:inline distT="0" distB="0" distL="0" distR="0" wp14:anchorId="0D4AEB33" wp14:editId="2309110E">
+            <wp:extent cx="6120765" cy="835025"/>
+            <wp:effectExtent l="0" t="0" r="0" b="3175"/>
+            <wp:docPr id="34" name="Рисунок 34"/>
             <wp:cNvGraphicFramePr>
               <a:graphicFrameLocks xmlns:a="http://schemas.openxmlformats.org/drawingml/2006/main" noChangeAspect="1"/>
             </wp:cNvGraphicFramePr>
@@ -2568,7 +2583,7 @@
               <a:graphicData uri="http://schemas.openxmlformats.org/drawingml/2006/picture">
                 <pic:pic xmlns:pic="http://schemas.openxmlformats.org/drawingml/2006/picture">
                   <pic:nvPicPr>
-                    <pic:cNvPr id="0" name="Picture 8"/>
+                    <pic:cNvPr id="0" name="Picture 2"/>
                     <pic:cNvPicPr>
                       <a:picLocks noChangeAspect="1" noChangeArrowheads="1"/>
                     </pic:cNvPicPr>
@@ -2589,7 +2604,7 @@
                   <pic:spPr bwMode="auto">
                     <a:xfrm>
                       <a:off x="0" y="0"/>
-                      <a:ext cx="6120765" cy="849630"/>
+                      <a:ext cx="6120765" cy="835025"/>
                     </a:xfrm>
                     <a:prstGeom prst="rect">
                       <a:avLst/>
@@ -3477,6 +3492,7 @@
     </w:p>
     <w:p>
       <w:pPr>
+        <w:jc w:val="center"/>
         <w:rPr>
           <w:rFonts w:ascii="Times New Roman" w:hAnsi="Times New Roman" w:cs="Times New Roman"/>
           <w:sz w:val="28"/>
@@ -3490,10 +3506,10 @@
         </w:rPr>
         <w:lastRenderedPageBreak/>
         <w:drawing>
-          <wp:inline distT="0" distB="0" distL="0" distR="0" wp14:anchorId="23D39C15" wp14:editId="30667B0C">
-            <wp:extent cx="6120765" cy="8763000"/>
-            <wp:effectExtent l="0" t="0" r="0" b="0"/>
-            <wp:docPr id="8" name="Рисунок 8"/>
+          <wp:inline distT="0" distB="0" distL="0" distR="0" wp14:anchorId="74610E6D" wp14:editId="631F9E99">
+            <wp:extent cx="6223280" cy="8519160"/>
+            <wp:effectExtent l="0" t="0" r="6350" b="0"/>
+            <wp:docPr id="35" name="Рисунок 35"/>
             <wp:cNvGraphicFramePr>
               <a:graphicFrameLocks xmlns:a="http://schemas.openxmlformats.org/drawingml/2006/main" noChangeAspect="1"/>
             </wp:cNvGraphicFramePr>
@@ -3501,7 +3517,7 @@
               <a:graphicData uri="http://schemas.openxmlformats.org/drawingml/2006/picture">
                 <pic:pic xmlns:pic="http://schemas.openxmlformats.org/drawingml/2006/picture">
                   <pic:nvPicPr>
-                    <pic:cNvPr id="0" name="Picture 11"/>
+                    <pic:cNvPr id="0" name="Picture 5"/>
                     <pic:cNvPicPr>
                       <a:picLocks noChangeAspect="1" noChangeArrowheads="1"/>
                     </pic:cNvPicPr>
@@ -3522,7 +3538,7 @@
                   <pic:spPr bwMode="auto">
                     <a:xfrm>
                       <a:off x="0" y="0"/>
-                      <a:ext cx="6120765" cy="8763000"/>
+                      <a:ext cx="6232810" cy="8532206"/>
                     </a:xfrm>
                     <a:prstGeom prst="rect">
                       <a:avLst/>
@@ -3541,6 +3557,7 @@
     </w:p>
     <w:p>
       <w:pPr>
+        <w:jc w:val="center"/>
         <w:rPr>
           <w:rFonts w:ascii="Times New Roman" w:hAnsi="Times New Roman" w:cs="Times New Roman"/>
           <w:sz w:val="28"/>
@@ -3554,10 +3571,10 @@
         </w:rPr>
         <w:lastRenderedPageBreak/>
         <w:drawing>
-          <wp:inline distT="0" distB="0" distL="0" distR="0" wp14:anchorId="4EBCD207" wp14:editId="3CD23DC2">
-            <wp:extent cx="5128260" cy="2883615"/>
-            <wp:effectExtent l="0" t="0" r="0" b="0"/>
-            <wp:docPr id="9" name="Рисунок 9"/>
+          <wp:inline distT="0" distB="0" distL="0" distR="0" wp14:anchorId="3B818849" wp14:editId="79678FDF">
+            <wp:extent cx="4894121" cy="2948940"/>
+            <wp:effectExtent l="0" t="0" r="1905" b="3810"/>
+            <wp:docPr id="36" name="Рисунок 36"/>
             <wp:cNvGraphicFramePr>
               <a:graphicFrameLocks xmlns:a="http://schemas.openxmlformats.org/drawingml/2006/main" noChangeAspect="1"/>
             </wp:cNvGraphicFramePr>
@@ -3565,7 +3582,7 @@
               <a:graphicData uri="http://schemas.openxmlformats.org/drawingml/2006/picture">
                 <pic:pic xmlns:pic="http://schemas.openxmlformats.org/drawingml/2006/picture">
                   <pic:nvPicPr>
-                    <pic:cNvPr id="0" name="Picture 12"/>
+                    <pic:cNvPr id="0" name="Picture 7"/>
                     <pic:cNvPicPr>
                       <a:picLocks noChangeAspect="1" noChangeArrowheads="1"/>
                     </pic:cNvPicPr>
@@ -3586,7 +3603,7 @@
                   <pic:spPr bwMode="auto">
                     <a:xfrm>
                       <a:off x="0" y="0"/>
-                      <a:ext cx="5138136" cy="2889168"/>
+                      <a:ext cx="4920868" cy="2965056"/>
                     </a:xfrm>
                     <a:prstGeom prst="rect">
                       <a:avLst/>
@@ -4584,16 +4601,26 @@
           <w:szCs w:val="28"/>
         </w:rPr>
       </w:pPr>
+    </w:p>
+    <w:p>
+      <w:pPr>
+        <w:rPr>
+          <w:rFonts w:ascii="Times New Roman" w:hAnsi="Times New Roman" w:cs="Times New Roman"/>
+          <w:sz w:val="28"/>
+          <w:szCs w:val="28"/>
+          <w:lang w:val="en-US"/>
+        </w:rPr>
+      </w:pPr>
       <w:r>
         <w:rPr>
           <w:noProof/>
         </w:rPr>
         <w:lastRenderedPageBreak/>
         <w:drawing>
-          <wp:inline distT="0" distB="0" distL="0" distR="0" wp14:anchorId="77E71761" wp14:editId="3C30C0D1">
-            <wp:extent cx="6120765" cy="4590415"/>
-            <wp:effectExtent l="0" t="0" r="0" b="635"/>
-            <wp:docPr id="10" name="Рисунок 10"/>
+          <wp:inline distT="0" distB="0" distL="0" distR="0" wp14:anchorId="46522981" wp14:editId="13D062BE">
+            <wp:extent cx="6120765" cy="5286375"/>
+            <wp:effectExtent l="0" t="0" r="0" b="9525"/>
+            <wp:docPr id="37" name="Рисунок 37"/>
             <wp:cNvGraphicFramePr>
               <a:graphicFrameLocks xmlns:a="http://schemas.openxmlformats.org/drawingml/2006/main" noChangeAspect="1"/>
             </wp:cNvGraphicFramePr>
@@ -4601,7 +4628,7 @@
               <a:graphicData uri="http://schemas.openxmlformats.org/drawingml/2006/picture">
                 <pic:pic xmlns:pic="http://schemas.openxmlformats.org/drawingml/2006/picture">
                   <pic:nvPicPr>
-                    <pic:cNvPr id="0" name="Picture 15"/>
+                    <pic:cNvPr id="0" name="Picture 9"/>
                     <pic:cNvPicPr>
                       <a:picLocks noChangeAspect="1" noChangeArrowheads="1"/>
                     </pic:cNvPicPr>
@@ -4622,7 +4649,7 @@
                   <pic:spPr bwMode="auto">
                     <a:xfrm>
                       <a:off x="0" y="0"/>
-                      <a:ext cx="6120765" cy="4590415"/>
+                      <a:ext cx="6120765" cy="5286375"/>
                     </a:xfrm>
                     <a:prstGeom prst="rect">
                       <a:avLst/>
@@ -4652,10 +4679,10 @@
           <w:noProof/>
         </w:rPr>
         <w:drawing>
-          <wp:inline distT="0" distB="0" distL="0" distR="0" wp14:anchorId="4E0D3519" wp14:editId="61DB8246">
-            <wp:extent cx="2491740" cy="3338355"/>
-            <wp:effectExtent l="0" t="0" r="3810" b="0"/>
-            <wp:docPr id="11" name="Рисунок 11"/>
+          <wp:inline distT="0" distB="0" distL="0" distR="0" wp14:anchorId="19E79668" wp14:editId="6481D8B7">
+            <wp:extent cx="2484120" cy="3510616"/>
+            <wp:effectExtent l="0" t="0" r="0" b="0"/>
+            <wp:docPr id="38" name="Рисунок 38"/>
             <wp:cNvGraphicFramePr>
               <a:graphicFrameLocks xmlns:a="http://schemas.openxmlformats.org/drawingml/2006/main" noChangeAspect="1"/>
             </wp:cNvGraphicFramePr>
@@ -4663,7 +4690,7 @@
               <a:graphicData uri="http://schemas.openxmlformats.org/drawingml/2006/picture">
                 <pic:pic xmlns:pic="http://schemas.openxmlformats.org/drawingml/2006/picture">
                   <pic:nvPicPr>
-                    <pic:cNvPr id="0" name="Picture 16"/>
+                    <pic:cNvPr id="0" name="Picture 10"/>
                     <pic:cNvPicPr>
                       <a:picLocks noChangeAspect="1" noChangeArrowheads="1"/>
                     </pic:cNvPicPr>
@@ -4684,7 +4711,7 @@
                   <pic:spPr bwMode="auto">
                     <a:xfrm>
                       <a:off x="0" y="0"/>
-                      <a:ext cx="2503197" cy="3353705"/>
+                      <a:ext cx="2489531" cy="3518263"/>
                     </a:xfrm>
                     <a:prstGeom prst="rect">
                       <a:avLst/>
@@ -4983,16 +5010,26 @@
           <w:szCs w:val="28"/>
         </w:rPr>
       </w:pPr>
+    </w:p>
+    <w:p>
+      <w:pPr>
+        <w:rPr>
+          <w:rFonts w:ascii="Times New Roman" w:hAnsi="Times New Roman" w:cs="Times New Roman"/>
+          <w:sz w:val="28"/>
+          <w:szCs w:val="28"/>
+          <w:lang w:val="en-US"/>
+        </w:rPr>
+      </w:pPr>
       <w:r>
         <w:rPr>
           <w:noProof/>
         </w:rPr>
         <w:lastRenderedPageBreak/>
         <w:drawing>
-          <wp:inline distT="0" distB="0" distL="0" distR="0" wp14:anchorId="4D76DCA0" wp14:editId="721CAA0B">
-            <wp:extent cx="5884826" cy="8473440"/>
-            <wp:effectExtent l="0" t="0" r="1905" b="3810"/>
-            <wp:docPr id="12" name="Рисунок 12"/>
+          <wp:inline distT="0" distB="0" distL="0" distR="0" wp14:anchorId="7131531D" wp14:editId="04825ED1">
+            <wp:extent cx="6120765" cy="7244715"/>
+            <wp:effectExtent l="0" t="0" r="0" b="0"/>
+            <wp:docPr id="39" name="Рисунок 39"/>
             <wp:cNvGraphicFramePr>
               <a:graphicFrameLocks xmlns:a="http://schemas.openxmlformats.org/drawingml/2006/main" noChangeAspect="1"/>
             </wp:cNvGraphicFramePr>
@@ -5000,7 +5037,7 @@
               <a:graphicData uri="http://schemas.openxmlformats.org/drawingml/2006/picture">
                 <pic:pic xmlns:pic="http://schemas.openxmlformats.org/drawingml/2006/picture">
                   <pic:nvPicPr>
-                    <pic:cNvPr id="0" name="Picture 19"/>
+                    <pic:cNvPr id="0" name="Picture 13"/>
                     <pic:cNvPicPr>
                       <a:picLocks noChangeAspect="1" noChangeArrowheads="1"/>
                     </pic:cNvPicPr>
@@ -5021,7 +5058,7 @@
                   <pic:spPr bwMode="auto">
                     <a:xfrm>
                       <a:off x="0" y="0"/>
-                      <a:ext cx="5903731" cy="8500661"/>
+                      <a:ext cx="6120765" cy="7244715"/>
                     </a:xfrm>
                     <a:prstGeom prst="rect">
                       <a:avLst/>
@@ -5044,6 +5081,7 @@
           <w:rFonts w:ascii="Times New Roman" w:hAnsi="Times New Roman" w:cs="Times New Roman"/>
           <w:sz w:val="28"/>
           <w:szCs w:val="28"/>
+          <w:lang w:val="en-US"/>
         </w:rPr>
       </w:pPr>
       <w:r>
@@ -5051,10 +5089,10 @@
           <w:noProof/>
         </w:rPr>
         <w:drawing>
-          <wp:inline distT="0" distB="0" distL="0" distR="0" wp14:anchorId="42B2676F" wp14:editId="5136E0F2">
-            <wp:extent cx="3840480" cy="921715"/>
-            <wp:effectExtent l="0" t="0" r="7620" b="0"/>
-            <wp:docPr id="13" name="Рисунок 13"/>
+          <wp:inline distT="0" distB="0" distL="0" distR="0" wp14:anchorId="4C1C6B56" wp14:editId="794E976F">
+            <wp:extent cx="5113020" cy="1356360"/>
+            <wp:effectExtent l="0" t="0" r="0" b="0"/>
+            <wp:docPr id="40" name="Рисунок 40"/>
             <wp:cNvGraphicFramePr>
               <a:graphicFrameLocks xmlns:a="http://schemas.openxmlformats.org/drawingml/2006/main" noChangeAspect="1"/>
             </wp:cNvGraphicFramePr>
@@ -5062,7 +5100,7 @@
               <a:graphicData uri="http://schemas.openxmlformats.org/drawingml/2006/picture">
                 <pic:pic xmlns:pic="http://schemas.openxmlformats.org/drawingml/2006/picture">
                   <pic:nvPicPr>
-                    <pic:cNvPr id="0" name="Picture 20"/>
+                    <pic:cNvPr id="0" name="Picture 14"/>
                     <pic:cNvPicPr>
                       <a:picLocks noChangeAspect="1" noChangeArrowheads="1"/>
                     </pic:cNvPicPr>
@@ -5083,7 +5121,7 @@
                   <pic:spPr bwMode="auto">
                     <a:xfrm>
                       <a:off x="0" y="0"/>
-                      <a:ext cx="3871316" cy="929116"/>
+                      <a:ext cx="5113020" cy="1356360"/>
                     </a:xfrm>
                     <a:prstGeom prst="rect">
                       <a:avLst/>
@@ -5108,6 +5146,30 @@
           <w:bCs/>
           <w:sz w:val="28"/>
           <w:szCs w:val="28"/>
+          <w:lang w:val="en-US"/>
+        </w:rPr>
+      </w:pPr>
+    </w:p>
+    <w:p>
+      <w:pPr>
+        <w:rPr>
+          <w:rFonts w:ascii="Times New Roman" w:hAnsi="Times New Roman" w:cs="Times New Roman"/>
+          <w:b/>
+          <w:bCs/>
+          <w:sz w:val="28"/>
+          <w:szCs w:val="28"/>
+          <w:lang w:val="en-US"/>
+        </w:rPr>
+      </w:pPr>
+    </w:p>
+    <w:p>
+      <w:pPr>
+        <w:rPr>
+          <w:rFonts w:ascii="Times New Roman" w:hAnsi="Times New Roman" w:cs="Times New Roman"/>
+          <w:b/>
+          <w:bCs/>
+          <w:sz w:val="28"/>
+          <w:szCs w:val="28"/>
         </w:rPr>
       </w:pPr>
       <w:r>
@@ -5173,8 +5235,18 @@
           <w:sz w:val="28"/>
           <w:szCs w:val="28"/>
         </w:rPr>
-        <w:t>ні пiнгвiнiв</w:t>
-      </w:r>
+        <w:t xml:space="preserve">ні </w:t>
+      </w:r>
+      <w:proofErr w:type="spellStart"/>
+      <w:r>
+        <w:rPr>
+          <w:rFonts w:ascii="Times New Roman" w:hAnsi="Times New Roman" w:cs="Times New Roman"/>
+          <w:sz w:val="28"/>
+          <w:szCs w:val="28"/>
+        </w:rPr>
+        <w:t>пiнгвiнiв</w:t>
+      </w:r>
+      <w:proofErr w:type="spellEnd"/>
       <w:r>
         <w:rPr>
           <w:rFonts w:ascii="Times New Roman" w:hAnsi="Times New Roman" w:cs="Times New Roman"/>
@@ -5208,9 +5280,9 @@
           <w:noProof/>
         </w:rPr>
         <w:drawing>
-          <wp:inline distT="0" distB="0" distL="0" distR="0" wp14:anchorId="22EBDEB9" wp14:editId="2568E451">
-            <wp:extent cx="6120765" cy="2669540"/>
-            <wp:effectExtent l="0" t="0" r="0" b="0"/>
+          <wp:inline distT="0" distB="0" distL="0" distR="0" wp14:anchorId="22EBDEB9" wp14:editId="055040D7">
+            <wp:extent cx="6639079" cy="2895600"/>
+            <wp:effectExtent l="0" t="0" r="9525" b="0"/>
             <wp:docPr id="14" name="Рисунок 14"/>
             <wp:cNvGraphicFramePr>
               <a:graphicFrameLocks xmlns:a="http://schemas.openxmlformats.org/drawingml/2006/main" noChangeAspect="1"/>
@@ -5240,7 +5312,7 @@
                   <pic:spPr bwMode="auto">
                     <a:xfrm>
                       <a:off x="0" y="0"/>
-                      <a:ext cx="6120765" cy="2669540"/>
+                      <a:ext cx="6643075" cy="2897343"/>
                     </a:xfrm>
                     <a:prstGeom prst="rect">
                       <a:avLst/>
@@ -5402,10 +5474,10 @@
         </w:rPr>
         <w:lastRenderedPageBreak/>
         <w:drawing>
-          <wp:inline distT="0" distB="0" distL="0" distR="0" wp14:anchorId="0C0C04B4" wp14:editId="13ACB797">
-            <wp:extent cx="6120765" cy="2346960"/>
-            <wp:effectExtent l="0" t="0" r="0" b="0"/>
-            <wp:docPr id="15" name="Рисунок 15"/>
+          <wp:inline distT="0" distB="0" distL="0" distR="0" wp14:anchorId="73211E27" wp14:editId="7A087282">
+            <wp:extent cx="6120765" cy="1915795"/>
+            <wp:effectExtent l="0" t="0" r="0" b="8255"/>
+            <wp:docPr id="41" name="Рисунок 41"/>
             <wp:cNvGraphicFramePr>
               <a:graphicFrameLocks xmlns:a="http://schemas.openxmlformats.org/drawingml/2006/main" noChangeAspect="1"/>
             </wp:cNvGraphicFramePr>
@@ -5413,7 +5485,7 @@
               <a:graphicData uri="http://schemas.openxmlformats.org/drawingml/2006/picture">
                 <pic:pic xmlns:pic="http://schemas.openxmlformats.org/drawingml/2006/picture">
                   <pic:nvPicPr>
-                    <pic:cNvPr id="0" name="Picture 25"/>
+                    <pic:cNvPr id="0" name="Picture 17"/>
                     <pic:cNvPicPr>
                       <a:picLocks noChangeAspect="1" noChangeArrowheads="1"/>
                     </pic:cNvPicPr>
@@ -5434,7 +5506,7 @@
                   <pic:spPr bwMode="auto">
                     <a:xfrm>
                       <a:off x="0" y="0"/>
-                      <a:ext cx="6120765" cy="2346960"/>
+                      <a:ext cx="6120765" cy="1915795"/>
                     </a:xfrm>
                     <a:prstGeom prst="rect">
                       <a:avLst/>
@@ -5455,10 +5527,9 @@
       <w:pPr>
         <w:rPr>
           <w:rFonts w:ascii="Times New Roman" w:hAnsi="Times New Roman" w:cs="Times New Roman"/>
-          <w:b/>
-          <w:bCs/>
-          <w:sz w:val="28"/>
-          <w:szCs w:val="28"/>
+          <w:sz w:val="28"/>
+          <w:szCs w:val="28"/>
+          <w:lang w:val="en-US"/>
         </w:rPr>
       </w:pPr>
       <w:r>
@@ -5466,10 +5537,10 @@
           <w:noProof/>
         </w:rPr>
         <w:drawing>
-          <wp:inline distT="0" distB="0" distL="0" distR="0" wp14:anchorId="212F2B84" wp14:editId="6EB35C9C">
-            <wp:extent cx="3055620" cy="1143328"/>
+          <wp:inline distT="0" distB="0" distL="0" distR="0" wp14:anchorId="5312C75F" wp14:editId="12775FC8">
+            <wp:extent cx="4686300" cy="1089660"/>
             <wp:effectExtent l="0" t="0" r="0" b="0"/>
-            <wp:docPr id="17" name="Рисунок 17"/>
+            <wp:docPr id="42" name="Рисунок 42"/>
             <wp:cNvGraphicFramePr>
               <a:graphicFrameLocks xmlns:a="http://schemas.openxmlformats.org/drawingml/2006/main" noChangeAspect="1"/>
             </wp:cNvGraphicFramePr>
@@ -5477,7 +5548,7 @@
               <a:graphicData uri="http://schemas.openxmlformats.org/drawingml/2006/picture">
                 <pic:pic xmlns:pic="http://schemas.openxmlformats.org/drawingml/2006/picture">
                   <pic:nvPicPr>
-                    <pic:cNvPr id="0" name="Picture 27"/>
+                    <pic:cNvPr id="0" name="Picture 18"/>
                     <pic:cNvPicPr>
                       <a:picLocks noChangeAspect="1" noChangeArrowheads="1"/>
                     </pic:cNvPicPr>
@@ -5498,7 +5569,7 @@
                   <pic:spPr bwMode="auto">
                     <a:xfrm>
                       <a:off x="0" y="0"/>
-                      <a:ext cx="3072844" cy="1149773"/>
+                      <a:ext cx="4686300" cy="1089660"/>
                     </a:xfrm>
                     <a:prstGeom prst="rect">
                       <a:avLst/>
@@ -5514,21 +5585,25 @@
           </wp:inline>
         </w:drawing>
       </w:r>
+    </w:p>
+    <w:p>
+      <w:pPr>
+        <w:rPr>
+          <w:rFonts w:ascii="Times New Roman" w:hAnsi="Times New Roman" w:cs="Times New Roman"/>
+          <w:sz w:val="28"/>
+          <w:szCs w:val="28"/>
+          <w:lang w:val="en-US"/>
+        </w:rPr>
+      </w:pPr>
       <w:r>
         <w:rPr>
           <w:noProof/>
         </w:rPr>
-        <w:t xml:space="preserve"> </w:t>
-      </w:r>
-      <w:r>
-        <w:rPr>
-          <w:noProof/>
-        </w:rPr>
         <w:drawing>
-          <wp:inline distT="0" distB="0" distL="0" distR="0" wp14:anchorId="5384CBD0" wp14:editId="32299790">
-            <wp:extent cx="2626005" cy="1137285"/>
-            <wp:effectExtent l="0" t="0" r="3175" b="5715"/>
-            <wp:docPr id="16" name="Рисунок 16"/>
+          <wp:inline distT="0" distB="0" distL="0" distR="0" wp14:anchorId="24B71014" wp14:editId="3846AAEA">
+            <wp:extent cx="3985260" cy="1051560"/>
+            <wp:effectExtent l="0" t="0" r="0" b="0"/>
+            <wp:docPr id="43" name="Рисунок 43"/>
             <wp:cNvGraphicFramePr>
               <a:graphicFrameLocks xmlns:a="http://schemas.openxmlformats.org/drawingml/2006/main" noChangeAspect="1"/>
             </wp:cNvGraphicFramePr>
@@ -5536,7 +5611,7 @@
               <a:graphicData uri="http://schemas.openxmlformats.org/drawingml/2006/picture">
                 <pic:pic xmlns:pic="http://schemas.openxmlformats.org/drawingml/2006/picture">
                   <pic:nvPicPr>
-                    <pic:cNvPr id="0" name="Picture 26"/>
+                    <pic:cNvPr id="0" name="Picture 33"/>
                     <pic:cNvPicPr>
                       <a:picLocks noChangeAspect="1" noChangeArrowheads="1"/>
                     </pic:cNvPicPr>
@@ -5557,7 +5632,7 @@
                   <pic:spPr bwMode="auto">
                     <a:xfrm>
                       <a:off x="0" y="0"/>
-                      <a:ext cx="2653050" cy="1148998"/>
+                      <a:ext cx="3985260" cy="1051560"/>
                     </a:xfrm>
                     <a:prstGeom prst="rect">
                       <a:avLst/>
@@ -5572,6 +5647,23 @@
             </a:graphic>
           </wp:inline>
         </w:drawing>
+      </w:r>
+    </w:p>
+    <w:p>
+      <w:pPr>
+        <w:rPr>
+          <w:rFonts w:ascii="Times New Roman" w:hAnsi="Times New Roman" w:cs="Times New Roman"/>
+          <w:b/>
+          <w:bCs/>
+          <w:sz w:val="28"/>
+          <w:szCs w:val="28"/>
+        </w:rPr>
+      </w:pPr>
+      <w:r>
+        <w:rPr>
+          <w:noProof/>
+        </w:rPr>
+        <w:t xml:space="preserve"> </w:t>
       </w:r>
       <w:r>
         <w:rPr>
@@ -5862,10 +5954,10 @@
         </w:rPr>
         <w:lastRenderedPageBreak/>
         <w:drawing>
-          <wp:inline distT="0" distB="0" distL="0" distR="0" wp14:anchorId="21A1D617" wp14:editId="35FE9075">
-            <wp:extent cx="6120765" cy="5617845"/>
-            <wp:effectExtent l="0" t="0" r="0" b="1905"/>
-            <wp:docPr id="19" name="Рисунок 19"/>
+          <wp:inline distT="0" distB="0" distL="0" distR="0" wp14:anchorId="00E98B35" wp14:editId="5071949C">
+            <wp:extent cx="6120765" cy="4411980"/>
+            <wp:effectExtent l="0" t="0" r="0" b="7620"/>
+            <wp:docPr id="44" name="Рисунок 44"/>
             <wp:cNvGraphicFramePr>
               <a:graphicFrameLocks xmlns:a="http://schemas.openxmlformats.org/drawingml/2006/main" noChangeAspect="1"/>
             </wp:cNvGraphicFramePr>
@@ -5873,7 +5965,7 @@
               <a:graphicData uri="http://schemas.openxmlformats.org/drawingml/2006/picture">
                 <pic:pic xmlns:pic="http://schemas.openxmlformats.org/drawingml/2006/picture">
                   <pic:nvPicPr>
-                    <pic:cNvPr id="0" name="Picture 33"/>
+                    <pic:cNvPr id="0" name="Picture 35"/>
                     <pic:cNvPicPr>
                       <a:picLocks noChangeAspect="1" noChangeArrowheads="1"/>
                     </pic:cNvPicPr>
@@ -5894,7 +5986,7 @@
                   <pic:spPr bwMode="auto">
                     <a:xfrm>
                       <a:off x="0" y="0"/>
-                      <a:ext cx="6120765" cy="5617845"/>
+                      <a:ext cx="6120765" cy="4411980"/>
                     </a:xfrm>
                     <a:prstGeom prst="rect">
                       <a:avLst/>
@@ -5917,6 +6009,7 @@
           <w:rFonts w:ascii="Times New Roman" w:hAnsi="Times New Roman" w:cs="Times New Roman"/>
           <w:sz w:val="28"/>
           <w:szCs w:val="28"/>
+          <w:lang w:val="en-US"/>
         </w:rPr>
       </w:pPr>
       <w:r>
@@ -5924,10 +6017,10 @@
           <w:noProof/>
         </w:rPr>
         <w:drawing>
-          <wp:inline distT="0" distB="0" distL="0" distR="0" wp14:anchorId="3D4BE6BA" wp14:editId="23DF43D1">
-            <wp:extent cx="3779520" cy="1303020"/>
+          <wp:inline distT="0" distB="0" distL="0" distR="0" wp14:anchorId="68CFAD73" wp14:editId="023DFD02">
+            <wp:extent cx="3390900" cy="1295400"/>
             <wp:effectExtent l="0" t="0" r="0" b="0"/>
-            <wp:docPr id="20" name="Рисунок 20"/>
+            <wp:docPr id="45" name="Рисунок 45"/>
             <wp:cNvGraphicFramePr>
               <a:graphicFrameLocks xmlns:a="http://schemas.openxmlformats.org/drawingml/2006/main" noChangeAspect="1"/>
             </wp:cNvGraphicFramePr>
@@ -5935,7 +6028,7 @@
               <a:graphicData uri="http://schemas.openxmlformats.org/drawingml/2006/picture">
                 <pic:pic xmlns:pic="http://schemas.openxmlformats.org/drawingml/2006/picture">
                   <pic:nvPicPr>
-                    <pic:cNvPr id="0" name="Picture 34"/>
+                    <pic:cNvPr id="0" name="Picture 36"/>
                     <pic:cNvPicPr>
                       <a:picLocks noChangeAspect="1" noChangeArrowheads="1"/>
                     </pic:cNvPicPr>
@@ -5956,7 +6049,7 @@
                   <pic:spPr bwMode="auto">
                     <a:xfrm>
                       <a:off x="0" y="0"/>
-                      <a:ext cx="3779520" cy="1303020"/>
+                      <a:ext cx="3390900" cy="1295400"/>
                     </a:xfrm>
                     <a:prstGeom prst="rect">
                       <a:avLst/>
@@ -5972,6 +6065,15 @@
           </wp:inline>
         </w:drawing>
       </w:r>
+    </w:p>
+    <w:p>
+      <w:pPr>
+        <w:rPr>
+          <w:rFonts w:ascii="Times New Roman" w:hAnsi="Times New Roman" w:cs="Times New Roman"/>
+          <w:sz w:val="28"/>
+          <w:szCs w:val="28"/>
+        </w:rPr>
+      </w:pPr>
     </w:p>
     <w:p>
       <w:pPr>
@@ -6230,6 +6332,16 @@
           <w:lang w:val="en-US"/>
         </w:rPr>
         <w:t>Pull Request:</w:t>
+      </w:r>
+      <w:r>
+        <w:rPr>
+          <w:rFonts w:ascii="Times New Roman" w:hAnsi="Times New Roman" w:cs="Times New Roman"/>
+          <w:b/>
+          <w:sz w:val="28"/>
+          <w:szCs w:val="28"/>
+          <w:lang w:val="en-US"/>
+        </w:rPr>
+        <w:t xml:space="preserve"> </w:t>
       </w:r>
     </w:p>
     <w:sectPr>
@@ -7387,27 +7499,9 @@
   </w:num>
   <w:num w:numId="14" w16cid:durableId="914389419">
     <w:abstractNumId w:val="1"/>
-    <w:lvlOverride w:ilvl="0"/>
-    <w:lvlOverride w:ilvl="1"/>
-    <w:lvlOverride w:ilvl="2"/>
-    <w:lvlOverride w:ilvl="3"/>
-    <w:lvlOverride w:ilvl="4"/>
-    <w:lvlOverride w:ilvl="5"/>
-    <w:lvlOverride w:ilvl="6"/>
-    <w:lvlOverride w:ilvl="7"/>
-    <w:lvlOverride w:ilvl="8"/>
   </w:num>
   <w:num w:numId="15" w16cid:durableId="1074623146">
     <w:abstractNumId w:val="4"/>
-    <w:lvlOverride w:ilvl="0"/>
-    <w:lvlOverride w:ilvl="1"/>
-    <w:lvlOverride w:ilvl="2"/>
-    <w:lvlOverride w:ilvl="3"/>
-    <w:lvlOverride w:ilvl="4"/>
-    <w:lvlOverride w:ilvl="5"/>
-    <w:lvlOverride w:ilvl="6"/>
-    <w:lvlOverride w:ilvl="7"/>
-    <w:lvlOverride w:ilvl="8"/>
   </w:num>
   <w:num w:numId="16" w16cid:durableId="59184038">
     <w:abstractNumId w:val="5"/>
@@ -8043,6 +8137,7 @@
   <w:style w:type="character" w:default="1" w:styleId="a0">
     <w:name w:val="Default Paragraph Font"/>
     <w:uiPriority w:val="1"/>
+    <w:semiHidden/>
     <w:unhideWhenUsed/>
   </w:style>
   <w:style w:type="table" w:default="1" w:styleId="a1">

</xml_diff>